<commit_message>
testando alteração do arquivo
</commit_message>
<xml_diff>
--- a/Estudos/Anotações Aprendendo C#.docx
+++ b/Estudos/Anotações Aprendendo C#.docx
@@ -151,9 +151,25 @@
       <w:r>
         <w:t>MinhasClasses.console</w:t>
       </w:r>
+      <w:proofErr w:type="spellEnd"/>
+    </w:p>
+    <w:p/>
+    <w:p>
+      <w:r>
+        <w:t xml:space="preserve">Diretiva </w:t>
+      </w:r>
+      <w:proofErr w:type="spellStart"/>
+      <w:r>
+        <w:t>using</w:t>
+      </w:r>
+      <w:proofErr w:type="spellEnd"/>
+      <w:r>
+        <w:t xml:space="preserve">: </w:t>
+      </w:r>
+    </w:p>
+    <w:p>
       <w:bookmarkStart w:id="0" w:name="_GoBack"/>
       <w:bookmarkEnd w:id="0"/>
-      <w:proofErr w:type="spellEnd"/>
     </w:p>
     <w:sectPr>
       <w:pgSz w:w="11906" w:h="16838"/>

</xml_diff>